<commit_message>
Modificacion al editable de instrucciones.
</commit_message>
<xml_diff>
--- a/proyecto_final/editables/FBD_ejecucion_scripts.docx
+++ b/proyecto_final/editables/FBD_ejecucion_scripts.docx
@@ -85,21 +85,8 @@
       <w:pPr>
         <w:jc w:val="center"/>
       </w:pPr>
-      <w:proofErr w:type="spellStart"/>
-      <w:r>
-        <w:t>Nequiz</w:t>
-      </w:r>
-      <w:proofErr w:type="spellEnd"/>
-      <w:r>
-        <w:t xml:space="preserve"> Meza </w:t>
-      </w:r>
-      <w:proofErr w:type="spellStart"/>
-      <w:r>
-        <w:t>Antony</w:t>
-      </w:r>
-      <w:proofErr w:type="spellEnd"/>
-      <w:r>
-        <w:t xml:space="preserve"> Miguel</w:t>
+      <w:r>
+        <w:t>Nequiz Meza Antony Miguel</w:t>
       </w:r>
     </w:p>
     <w:p>
@@ -140,7 +127,13 @@
         <w:rPr>
           <w:b/>
         </w:rPr>
-        <w:t>Instrucciones para crear y generar la Base de Datos.</w:t>
+        <w:t>Instrucciones para c</w:t>
+      </w:r>
+      <w:r>
+        <w:rPr>
+          <w:b/>
+        </w:rPr>
+        <w:t>rear y generar la Base de Datos</w:t>
       </w:r>
     </w:p>
     <w:p>
@@ -150,258 +143,124 @@
       <w:r>
         <w:t xml:space="preserve">$ </w:t>
       </w:r>
-      <w:proofErr w:type="gramStart"/>
-      <w:r>
-        <w:t>cd</w:t>
-      </w:r>
-      <w:proofErr w:type="gramEnd"/>
-      <w:r>
-        <w:t xml:space="preserve"> C:\Program Files\</w:t>
-      </w:r>
-      <w:proofErr w:type="spellStart"/>
-      <w:r>
-        <w:t>PostgreSQL</w:t>
-      </w:r>
-      <w:proofErr w:type="spellEnd"/>
-      <w:r>
-        <w:t>\9.4\</w:t>
-      </w:r>
-      <w:proofErr w:type="spellStart"/>
-      <w:r>
-        <w:t>bin</w:t>
-      </w:r>
-      <w:proofErr w:type="spellEnd"/>
-    </w:p>
-    <w:p>
-      <w:pPr>
-        <w:jc w:val="both"/>
-      </w:pPr>
-    </w:p>
-    <w:p>
-      <w:pPr>
-        <w:jc w:val="both"/>
-      </w:pPr>
-      <w:r>
-        <w:t xml:space="preserve">Ejecuta </w:t>
-      </w:r>
-      <w:proofErr w:type="spellStart"/>
-      <w:r>
-        <w:t>psql</w:t>
-      </w:r>
-      <w:proofErr w:type="spellEnd"/>
-      <w:r>
-        <w:t xml:space="preserve"> como usuario </w:t>
-      </w:r>
-      <w:proofErr w:type="spellStart"/>
-      <w:r>
-        <w:t>postgres</w:t>
-      </w:r>
-      <w:proofErr w:type="spellEnd"/>
-      <w:r>
-        <w:t>:</w:t>
-      </w:r>
-    </w:p>
-    <w:p>
-      <w:pPr>
-        <w:jc w:val="both"/>
-      </w:pPr>
-      <w:r>
-        <w:t xml:space="preserve">$ </w:t>
-      </w:r>
-      <w:proofErr w:type="spellStart"/>
-      <w:proofErr w:type="gramStart"/>
-      <w:r>
-        <w:t>psql</w:t>
-      </w:r>
-      <w:proofErr w:type="spellEnd"/>
-      <w:proofErr w:type="gramEnd"/>
-      <w:r>
-        <w:t xml:space="preserve"> -U </w:t>
-      </w:r>
-      <w:proofErr w:type="spellStart"/>
-      <w:r>
-        <w:t>postgres</w:t>
-      </w:r>
-      <w:proofErr w:type="spellEnd"/>
+      <w:r>
+        <w:t>cd C:\Program Files\PostgreSQL\9.4\bin</w:t>
+      </w:r>
+    </w:p>
+    <w:p>
+      <w:pPr>
+        <w:jc w:val="both"/>
+      </w:pPr>
+    </w:p>
+    <w:p>
+      <w:pPr>
+        <w:jc w:val="both"/>
+      </w:pPr>
+      <w:r>
+        <w:t>Ejecuta psql como usuario postgres:</w:t>
+      </w:r>
+    </w:p>
+    <w:p>
+      <w:pPr>
+        <w:jc w:val="both"/>
+      </w:pPr>
+      <w:r>
+        <w:t xml:space="preserve">$ psql -U postgres </w:t>
+      </w:r>
+    </w:p>
+    <w:p>
+      <w:pPr>
+        <w:jc w:val="both"/>
+      </w:pPr>
+      <w:r>
+        <w:t>$</w:t>
+      </w:r>
+      <w:r>
+        <w:t>p</w:t>
+      </w:r>
+      <w:r>
+        <w:t>asword usuario postgres: *****</w:t>
+      </w:r>
+    </w:p>
+    <w:p>
+      <w:pPr>
+        <w:jc w:val="both"/>
+      </w:pPr>
+    </w:p>
+    <w:p>
+      <w:pPr>
+        <w:jc w:val="both"/>
+      </w:pPr>
+      <w:r>
+        <w:t>Creación manual de la base de datos:</w:t>
+      </w:r>
+    </w:p>
+    <w:p>
+      <w:pPr>
+        <w:jc w:val="both"/>
+      </w:pPr>
+      <w:r>
+        <w:t>Postgres# create database componentes_computacion;</w:t>
+      </w:r>
+    </w:p>
+    <w:p>
+      <w:pPr>
+        <w:jc w:val="both"/>
+      </w:pPr>
+    </w:p>
+    <w:p>
+      <w:pPr>
+        <w:jc w:val="both"/>
+      </w:pPr>
+      <w:r>
+        <w:t xml:space="preserve">Para entrar a la base de datos </w:t>
+      </w:r>
+      <w:r>
+        <w:t xml:space="preserve">creada en el punto anterior </w:t>
+      </w:r>
+      <w:r>
+        <w:t>componentes_computacion:</w:t>
+      </w:r>
+    </w:p>
+    <w:p>
+      <w:pPr>
+        <w:jc w:val="both"/>
+      </w:pPr>
+      <w:r>
+        <w:t xml:space="preserve">Postgres# \c </w:t>
+      </w:r>
       <w:r>
         <w:t xml:space="preserve"> </w:t>
       </w:r>
-    </w:p>
-    <w:p>
-      <w:pPr>
-        <w:jc w:val="both"/>
-      </w:pPr>
-      <w:r>
-        <w:t>$</w:t>
-      </w:r>
-      <w:proofErr w:type="spellStart"/>
-      <w:r>
-        <w:t>p</w:t>
-      </w:r>
-      <w:r>
-        <w:t>asword</w:t>
-      </w:r>
-      <w:proofErr w:type="spellEnd"/>
-      <w:r>
-        <w:t xml:space="preserve"> usuario </w:t>
-      </w:r>
-      <w:proofErr w:type="spellStart"/>
-      <w:r>
-        <w:t>postgres</w:t>
-      </w:r>
-      <w:proofErr w:type="spellEnd"/>
-      <w:r>
-        <w:t>: *****</w:t>
-      </w:r>
-    </w:p>
-    <w:p>
-      <w:pPr>
-        <w:jc w:val="both"/>
-      </w:pPr>
-    </w:p>
-    <w:p>
-      <w:pPr>
-        <w:jc w:val="both"/>
-      </w:pPr>
-      <w:r>
-        <w:t>Creación manual de la base de datos:</w:t>
-      </w:r>
-    </w:p>
-    <w:p>
-      <w:pPr>
-        <w:jc w:val="both"/>
-      </w:pPr>
-      <w:proofErr w:type="spellStart"/>
-      <w:r>
-        <w:t>Postgres</w:t>
-      </w:r>
-      <w:proofErr w:type="spellEnd"/>
-      <w:r>
-        <w:t xml:space="preserve"># </w:t>
-      </w:r>
-      <w:proofErr w:type="spellStart"/>
-      <w:r>
-        <w:t>create</w:t>
-      </w:r>
-      <w:proofErr w:type="spellEnd"/>
-      <w:r>
-        <w:t xml:space="preserve"> </w:t>
-      </w:r>
-      <w:proofErr w:type="spellStart"/>
-      <w:r>
-        <w:t>database</w:t>
-      </w:r>
-      <w:proofErr w:type="spellEnd"/>
-      <w:r>
-        <w:t xml:space="preserve"> </w:t>
-      </w:r>
-      <w:proofErr w:type="spellStart"/>
       <w:r>
         <w:t>componentes_computacion</w:t>
       </w:r>
-      <w:proofErr w:type="spellEnd"/>
-      <w:r>
-        <w:t>;</w:t>
-      </w:r>
-    </w:p>
-    <w:p>
-      <w:pPr>
-        <w:jc w:val="both"/>
-      </w:pPr>
-    </w:p>
-    <w:p>
-      <w:pPr>
-        <w:jc w:val="both"/>
-      </w:pPr>
-      <w:r>
-        <w:t xml:space="preserve">Para entrar a la base de datos </w:t>
-      </w:r>
-      <w:r>
-        <w:t xml:space="preserve">creada en el punto anterior </w:t>
-      </w:r>
-      <w:proofErr w:type="spellStart"/>
-      <w:r>
-        <w:t>componentes_computacion</w:t>
-      </w:r>
-      <w:proofErr w:type="spellEnd"/>
-      <w:r>
-        <w:t>:</w:t>
-      </w:r>
-    </w:p>
-    <w:p>
-      <w:pPr>
-        <w:jc w:val="both"/>
-      </w:pPr>
-      <w:proofErr w:type="spellStart"/>
-      <w:r>
-        <w:t>Postgres</w:t>
-      </w:r>
-      <w:proofErr w:type="spellEnd"/>
-      <w:r>
-        <w:t xml:space="preserve"># \c </w:t>
-      </w:r>
-      <w:r>
-        <w:t xml:space="preserve"> </w:t>
-      </w:r>
-      <w:proofErr w:type="spellStart"/>
-      <w:r>
-        <w:t>componentes_computacion</w:t>
-      </w:r>
-      <w:proofErr w:type="spellEnd"/>
-    </w:p>
-    <w:p>
-      <w:pPr>
-        <w:jc w:val="both"/>
-      </w:pPr>
-    </w:p>
-    <w:p>
-      <w:pPr>
-        <w:jc w:val="both"/>
-      </w:pPr>
-      <w:r>
-        <w:t xml:space="preserve">Todos los </w:t>
-      </w:r>
-      <w:proofErr w:type="spellStart"/>
-      <w:r>
-        <w:t>scipts</w:t>
-      </w:r>
-      <w:proofErr w:type="spellEnd"/>
-      <w:r>
-        <w:t xml:space="preserve"> se ejecutan con la siguiente instrucción:</w:t>
-      </w:r>
-    </w:p>
-    <w:p>
-      <w:pPr>
-        <w:pStyle w:val="Prrafodelista"/>
-        <w:numPr>
-          <w:ilvl w:val="0"/>
-          <w:numId w:val="1"/>
-        </w:numPr>
-        <w:jc w:val="both"/>
-      </w:pPr>
-      <w:proofErr w:type="spellStart"/>
-      <w:r>
-        <w:t>componentes_computacion</w:t>
-      </w:r>
-      <w:proofErr w:type="spellEnd"/>
-      <w:r>
-        <w:t xml:space="preserve"># \i </w:t>
-      </w:r>
-      <w:r>
-        <w:t xml:space="preserve"> </w:t>
-      </w:r>
-      <w:r>
-        <w:t>&lt;ruta/completa/archivo&gt;.</w:t>
-      </w:r>
-      <w:proofErr w:type="spellStart"/>
-      <w:r>
-        <w:t>sql</w:t>
-      </w:r>
-      <w:proofErr w:type="spellEnd"/>
-    </w:p>
-    <w:p>
-      <w:pPr>
-        <w:pStyle w:val="Prrafodelista"/>
+    </w:p>
+    <w:p>
+      <w:pPr>
+        <w:jc w:val="both"/>
+      </w:pPr>
+      <w:bookmarkStart w:id="0" w:name="_GoBack"/>
+      <w:bookmarkEnd w:id="0"/>
+    </w:p>
+    <w:p>
+      <w:pPr>
+        <w:jc w:val="both"/>
+      </w:pPr>
+      <w:r>
+        <w:t>Comando que ejecuta la creación de tablas:</w:t>
+      </w:r>
+    </w:p>
+    <w:p>
+      <w:pPr>
+        <w:jc w:val="both"/>
+      </w:pPr>
+      <w:r>
+        <w:t>Componentes_computacion# \i  &lt;ruta&gt;/FBD_esquema_NequizPeraltaRomeroVega.sql</w:t>
+      </w:r>
+    </w:p>
+    <w:p>
+      <w:pPr>
         <w:jc w:val="both"/>
       </w:pPr>
     </w:p>
@@ -411,26 +270,39 @@
       </w:pPr>
       <w:r>
         <w:lastRenderedPageBreak/>
+        <w:t>Otra opción para ejecutar los scripts es con la siguiente instrucción:</w:t>
+      </w:r>
+    </w:p>
+    <w:p>
+      <w:pPr>
+        <w:jc w:val="both"/>
+      </w:pPr>
+      <w:r>
+        <w:t xml:space="preserve"> $psql  -U  postgres  -d  componentes_computacion  -a  -f  &lt;ruta_archivo&gt;.sql </w:t>
+      </w:r>
+    </w:p>
+    <w:p>
+      <w:pPr>
+        <w:jc w:val="both"/>
+      </w:pPr>
+      <w:r>
         <w:t>Comando que ejecuta la creación de tablas:</w:t>
       </w:r>
     </w:p>
     <w:p>
-      <w:pPr>
-        <w:jc w:val="both"/>
-      </w:pPr>
-      <w:proofErr w:type="spellStart"/>
-      <w:r>
-        <w:t>Componentes_computacion</w:t>
-      </w:r>
-      <w:proofErr w:type="spellEnd"/>
-      <w:r>
-        <w:t># \i  &lt;ruta&gt;/</w:t>
-      </w:r>
-      <w:proofErr w:type="spellStart"/>
-      <w:r>
-        <w:t>FBD_esquema_NequizPeraltaRomeroVega.sql</w:t>
-      </w:r>
-      <w:proofErr w:type="spellEnd"/>
+      <w:r>
+        <w:t>$psql -U postgres  -d  componentes_computacion  -a  -f  &lt;ruta/ FBD_esquema_NequizPeraltaRomeroVega &gt;.sql</w:t>
+      </w:r>
+    </w:p>
+    <w:p>
+      <w:pPr>
+        <w:jc w:val="both"/>
+      </w:pPr>
+    </w:p>
+    <w:p>
+      <w:pPr>
+        <w:jc w:val="both"/>
+      </w:pPr>
     </w:p>
     <w:p>
       <w:pPr>
@@ -439,21 +311,8 @@
       <w:r>
         <w:t xml:space="preserve">Los scripts también se pueden ejecutar desde </w:t>
       </w:r>
-      <w:proofErr w:type="spellStart"/>
-      <w:r>
-        <w:t>pgAdmin</w:t>
-      </w:r>
-      <w:proofErr w:type="spellEnd"/>
-      <w:r>
-        <w:t xml:space="preserve"> en el editor de </w:t>
-      </w:r>
-      <w:proofErr w:type="spellStart"/>
-      <w:r>
-        <w:t>sql</w:t>
-      </w:r>
-      <w:proofErr w:type="spellEnd"/>
-      <w:r>
-        <w:t xml:space="preserve"> (donde está la lupa).</w:t>
+      <w:r>
+        <w:t>pgAdmin en el editor de sql (donde está la lupa).</w:t>
       </w:r>
     </w:p>
     <w:p>
@@ -473,11 +332,9 @@
         </w:numPr>
         <w:jc w:val="both"/>
       </w:pPr>
-      <w:proofErr w:type="spellStart"/>
       <w:r>
         <w:t>FBD_esquema_NequizPeraltaRomeroVega.sql</w:t>
       </w:r>
-      <w:proofErr w:type="spellEnd"/>
     </w:p>
     <w:p>
       <w:pPr>
@@ -488,17 +345,9 @@
         </w:numPr>
         <w:jc w:val="both"/>
       </w:pPr>
-      <w:proofErr w:type="spellStart"/>
-      <w:r>
-        <w:t>FBD_</w:t>
-      </w:r>
-      <w:r>
-        <w:t>sp</w:t>
-      </w:r>
-      <w:r>
-        <w:t>_NequizPeraltaRomeroVega.sql</w:t>
-      </w:r>
-      <w:proofErr w:type="spellEnd"/>
+      <w:r>
+        <w:t>FBD_sp_NequizPeraltaRomeroVega.sql</w:t>
+      </w:r>
     </w:p>
     <w:p>
       <w:pPr>
@@ -509,17 +358,9 @@
         </w:numPr>
         <w:jc w:val="both"/>
       </w:pPr>
-      <w:proofErr w:type="spellStart"/>
-      <w:r>
-        <w:t>FBD_</w:t>
-      </w:r>
-      <w:r>
-        <w:t>datos</w:t>
-      </w:r>
-      <w:r>
-        <w:t>_NequizPeraltaRomeroVega.sql</w:t>
-      </w:r>
-      <w:proofErr w:type="spellEnd"/>
+      <w:r>
+        <w:t>FBD_datos_NequizPeraltaRomeroVega.sql</w:t>
+      </w:r>
     </w:p>
     <w:p>
       <w:pPr>
@@ -530,189 +371,14 @@
         </w:numPr>
         <w:jc w:val="both"/>
       </w:pPr>
-      <w:proofErr w:type="spellStart"/>
-      <w:r>
-        <w:t>FBD_</w:t>
-      </w:r>
-      <w:r>
-        <w:t>usuarios</w:t>
-      </w:r>
-      <w:r>
-        <w:t>_NequizPeraltaRomeroVega.sql</w:t>
-      </w:r>
-      <w:proofErr w:type="spellEnd"/>
-    </w:p>
-    <w:p>
-      <w:pPr>
-        <w:jc w:val="both"/>
-      </w:pPr>
-    </w:p>
-    <w:p>
-      <w:pPr>
-        <w:jc w:val="both"/>
-      </w:pPr>
-    </w:p>
-    <w:p>
-      <w:pPr>
-        <w:jc w:val="both"/>
-      </w:pPr>
-      <w:r>
-        <w:t>Para hacer el respaldo:</w:t>
-      </w:r>
-    </w:p>
-    <w:p>
-      <w:pPr>
-        <w:jc w:val="both"/>
-      </w:pPr>
-      <w:r>
-        <w:t>$</w:t>
-      </w:r>
-      <w:r>
-        <w:t xml:space="preserve"> </w:t>
-      </w:r>
-      <w:proofErr w:type="spellStart"/>
-      <w:r>
-        <w:t>pg_dump</w:t>
-      </w:r>
-      <w:proofErr w:type="spellEnd"/>
-      <w:r>
-        <w:t xml:space="preserve"> -U </w:t>
-      </w:r>
-      <w:proofErr w:type="spellStart"/>
-      <w:r>
-        <w:t>postgres</w:t>
-      </w:r>
-      <w:proofErr w:type="spellEnd"/>
-      <w:r>
-        <w:t xml:space="preserve"> -C -f</w:t>
-      </w:r>
-      <w:r>
-        <w:t xml:space="preserve"> </w:t>
-      </w:r>
-      <w:r>
-        <w:t xml:space="preserve"> &lt;</w:t>
-      </w:r>
-      <w:r>
-        <w:t>ruta\</w:t>
-      </w:r>
-      <w:r>
-        <w:t>archivo&gt;</w:t>
-      </w:r>
-      <w:r>
-        <w:t>.</w:t>
-      </w:r>
-      <w:proofErr w:type="spellStart"/>
-      <w:r>
-        <w:t>backup</w:t>
-      </w:r>
-      <w:proofErr w:type="spellEnd"/>
-      <w:r>
-        <w:t xml:space="preserve"> </w:t>
-      </w:r>
-      <w:r>
-        <w:t xml:space="preserve">  </w:t>
-      </w:r>
-      <w:proofErr w:type="spellStart"/>
-      <w:r>
-        <w:t>componentes_computadora</w:t>
-      </w:r>
-      <w:proofErr w:type="spellEnd"/>
-    </w:p>
-    <w:p>
-      <w:pPr>
-        <w:jc w:val="both"/>
-      </w:pPr>
-      <w:r>
-        <w:t>Introducimos la contraseña</w:t>
-      </w:r>
-      <w:r>
-        <w:t xml:space="preserve"> del usuario </w:t>
-      </w:r>
-      <w:proofErr w:type="spellStart"/>
-      <w:r>
-        <w:t>postgres</w:t>
-      </w:r>
-      <w:proofErr w:type="spellEnd"/>
-      <w:r>
-        <w:t xml:space="preserve"> </w:t>
-      </w:r>
-      <w:r>
-        <w:t>y el archivo de respaldo .</w:t>
-      </w:r>
-      <w:proofErr w:type="spellStart"/>
-      <w:r>
-        <w:t>backup</w:t>
-      </w:r>
-      <w:proofErr w:type="spellEnd"/>
-      <w:r>
-        <w:t xml:space="preserve"> es creado y contiene todas las sentencias que utilizará </w:t>
-      </w:r>
-      <w:proofErr w:type="spellStart"/>
-      <w:r>
-        <w:t>PostgreSQL</w:t>
-      </w:r>
-      <w:proofErr w:type="spellEnd"/>
-      <w:r>
-        <w:t xml:space="preserve"> para la restauración de la Base de Datos.</w:t>
-      </w:r>
-    </w:p>
-    <w:p>
-      <w:pPr>
-        <w:jc w:val="both"/>
-      </w:pPr>
-      <w:r>
-        <w:t xml:space="preserve">Los parámetros de </w:t>
-      </w:r>
-      <w:proofErr w:type="spellStart"/>
-      <w:r>
-        <w:t>pg_dump</w:t>
-      </w:r>
-      <w:proofErr w:type="spellEnd"/>
-      <w:r>
-        <w:t>:</w:t>
-      </w:r>
-    </w:p>
-    <w:p>
-      <w:pPr>
-        <w:jc w:val="both"/>
-      </w:pPr>
-      <w:r>
-        <w:t xml:space="preserve">-U </w:t>
-      </w:r>
-      <w:r>
-        <w:t xml:space="preserve">  I</w:t>
-      </w:r>
-      <w:r>
-        <w:t>ndica el usuario</w:t>
-      </w:r>
-      <w:r>
-        <w:t>.</w:t>
-      </w:r>
-    </w:p>
-    <w:p>
-      <w:pPr>
-        <w:jc w:val="both"/>
-      </w:pPr>
-      <w:r>
-        <w:t xml:space="preserve">-f </w:t>
-      </w:r>
-      <w:r>
-        <w:t xml:space="preserve">   I</w:t>
-      </w:r>
-      <w:r>
-        <w:t>ndica el directorio</w:t>
-      </w:r>
-      <w:r>
-        <w:t>.</w:t>
-      </w:r>
-    </w:p>
-    <w:p>
-      <w:pPr>
-        <w:jc w:val="both"/>
-      </w:pPr>
-      <w:r>
-        <w:t>-C   Orden para crear la base de datos en la extracción.</w:t>
-      </w:r>
+      <w:r>
+        <w:t>FBD_usuarios_NequizPeraltaRomeroVega.sql</w:t>
+      </w:r>
+    </w:p>
+    <w:p>
+      <w:pPr>
+        <w:jc w:val="both"/>
+      </w:pPr>
     </w:p>
     <w:p>
       <w:pPr>
@@ -721,14 +387,12 @@
           <w:b/>
         </w:rPr>
       </w:pPr>
-    </w:p>
-    <w:p>
-      <w:pPr>
-        <w:jc w:val="both"/>
+      <w:r>
         <w:rPr>
           <w:b/>
         </w:rPr>
-      </w:pPr>
+        <w:t>Instrucciones para hacer el respaldo y recuperarlo</w:t>
+      </w:r>
     </w:p>
     <w:p>
       <w:pPr>
@@ -743,58 +407,138 @@
         <w:jc w:val="both"/>
       </w:pPr>
       <w:r>
+        <w:t>$</w:t>
+      </w:r>
+      <w:r>
+        <w:t xml:space="preserve"> </w:t>
+      </w:r>
+      <w:r>
+        <w:t>pg_dump -U postgres -C -f</w:t>
+      </w:r>
+      <w:r>
+        <w:t xml:space="preserve"> </w:t>
+      </w:r>
+      <w:r>
+        <w:t xml:space="preserve"> &lt;</w:t>
+      </w:r>
+      <w:r>
+        <w:t>ruta\</w:t>
+      </w:r>
+      <w:r>
+        <w:t>archivo&gt;</w:t>
+      </w:r>
+      <w:r>
+        <w:t>.backup</w:t>
+      </w:r>
+      <w:r>
+        <w:t xml:space="preserve"> </w:t>
+      </w:r>
+      <w:r>
+        <w:t xml:space="preserve">  componentes_computacion</w:t>
+      </w:r>
+    </w:p>
+    <w:p>
+      <w:pPr>
+        <w:jc w:val="both"/>
+      </w:pPr>
+      <w:r>
+        <w:t>Introducimos la contraseña</w:t>
+      </w:r>
+      <w:r>
+        <w:t xml:space="preserve"> del usuario postgres </w:t>
+      </w:r>
+      <w:r>
+        <w:t>y el archivo de respaldo .</w:t>
+      </w:r>
+      <w:r>
+        <w:t>backup</w:t>
+      </w:r>
+      <w:r>
+        <w:t xml:space="preserve"> es creado y contiene todas las sentencias que utilizará PostgreSQL para la restauración de la Base de Datos.</w:t>
+      </w:r>
+    </w:p>
+    <w:p>
+      <w:pPr>
+        <w:jc w:val="both"/>
+      </w:pPr>
+      <w:r>
+        <w:t>Los parámetros de pg_dump:</w:t>
+      </w:r>
+    </w:p>
+    <w:p>
+      <w:pPr>
+        <w:jc w:val="both"/>
+      </w:pPr>
+      <w:r>
+        <w:t xml:space="preserve">-U </w:t>
+      </w:r>
+      <w:r>
+        <w:t xml:space="preserve">  I</w:t>
+      </w:r>
+      <w:r>
+        <w:t>ndica el usuario</w:t>
+      </w:r>
+      <w:r>
+        <w:t>.</w:t>
+      </w:r>
+    </w:p>
+    <w:p>
+      <w:pPr>
+        <w:jc w:val="both"/>
+      </w:pPr>
+      <w:r>
+        <w:t xml:space="preserve">-f </w:t>
+      </w:r>
+      <w:r>
+        <w:t xml:space="preserve">   I</w:t>
+      </w:r>
+      <w:r>
+        <w:t>ndica el directorio</w:t>
+      </w:r>
+      <w:r>
+        <w:t>.</w:t>
+      </w:r>
+    </w:p>
+    <w:p>
+      <w:pPr>
+        <w:jc w:val="both"/>
+      </w:pPr>
+      <w:r>
+        <w:t>-C   Orden para crear la base de datos en la extracción.</w:t>
+      </w:r>
+    </w:p>
+    <w:p>
+      <w:pPr>
+        <w:jc w:val="both"/>
+        <w:rPr>
+          <w:b/>
+        </w:rPr>
+      </w:pPr>
+    </w:p>
+    <w:p>
+      <w:pPr>
+        <w:jc w:val="both"/>
+      </w:pPr>
+      <w:r>
         <w:t>La forma de restaurar la BD</w:t>
       </w:r>
       <w:r>
         <w:t xml:space="preserve"> utilizando el archivo .</w:t>
       </w:r>
-      <w:proofErr w:type="spellStart"/>
       <w:r>
         <w:t>sql</w:t>
       </w:r>
-      <w:proofErr w:type="spellEnd"/>
-      <w:r>
-        <w:t xml:space="preserve"> desde la consola de .</w:t>
-      </w:r>
-      <w:proofErr w:type="spellStart"/>
-      <w:r>
-        <w:t>psql</w:t>
-      </w:r>
-      <w:proofErr w:type="spellEnd"/>
-      <w:r>
-        <w:t xml:space="preserve"> es la siguiente:</w:t>
-      </w:r>
-    </w:p>
-    <w:p>
-      <w:pPr>
-        <w:jc w:val="both"/>
-      </w:pPr>
-      <w:r>
-        <w:t xml:space="preserve">$ </w:t>
-      </w:r>
-      <w:proofErr w:type="gramStart"/>
-      <w:r>
-        <w:t>cd</w:t>
-      </w:r>
-      <w:proofErr w:type="gramEnd"/>
-      <w:r>
-        <w:t xml:space="preserve"> C:\Program Files\</w:t>
-      </w:r>
-      <w:proofErr w:type="spellStart"/>
-      <w:r>
-        <w:t>PostgreSQL</w:t>
-      </w:r>
-      <w:proofErr w:type="spellEnd"/>
-      <w:r>
-        <w:t>\9.4\</w:t>
-      </w:r>
-      <w:proofErr w:type="spellStart"/>
-      <w:r>
-        <w:t>bin</w:t>
-      </w:r>
-      <w:bookmarkStart w:id="0" w:name="_GoBack"/>
-      <w:bookmarkEnd w:id="0"/>
-      <w:proofErr w:type="spellEnd"/>
+      <w:r>
+        <w:t xml:space="preserve"> desde la consola de .psql es la siguiente:</w:t>
+      </w:r>
+    </w:p>
+    <w:p>
+      <w:pPr>
+        <w:jc w:val="both"/>
+      </w:pPr>
+      <w:r>
+        <w:t>$ cd C:\Program Files\PostgreSQL\9.4\bin</w:t>
+      </w:r>
     </w:p>
     <w:p>
       <w:pPr>
@@ -804,41 +548,7 @@
         <w:t>$</w:t>
       </w:r>
       <w:r>
-        <w:t xml:space="preserve"> </w:t>
-      </w:r>
-      <w:proofErr w:type="spellStart"/>
-      <w:proofErr w:type="gramStart"/>
-      <w:r>
-        <w:t>psql</w:t>
-      </w:r>
-      <w:proofErr w:type="spellEnd"/>
-      <w:proofErr w:type="gramEnd"/>
-      <w:r>
-        <w:t xml:space="preserve"> -U </w:t>
-      </w:r>
-      <w:proofErr w:type="spellStart"/>
-      <w:r>
-        <w:t>postgres</w:t>
-      </w:r>
-      <w:proofErr w:type="spellEnd"/>
-      <w:r>
-        <w:t xml:space="preserve"> </w:t>
-      </w:r>
-      <w:proofErr w:type="spellStart"/>
-      <w:r>
-        <w:t>componentes_computadora</w:t>
-      </w:r>
-      <w:proofErr w:type="spellEnd"/>
-      <w:r>
-        <w:t xml:space="preserve"> &lt; </w:t>
-      </w:r>
-      <w:proofErr w:type="spellStart"/>
-      <w:r>
-        <w:t>componentes_computadoras.backup</w:t>
-      </w:r>
-      <w:proofErr w:type="spellEnd"/>
-      <w:r>
-        <w:t xml:space="preserve"> </w:t>
+        <w:t xml:space="preserve"> psql -U postgres &lt; componentes_computadoras.backup </w:t>
       </w:r>
     </w:p>
     <w:sectPr>
@@ -1746,6 +1456,66 @@
       <w:contextualSpacing/>
     </w:pPr>
   </w:style>
+  <w:style w:type="paragraph" w:styleId="HTMLconformatoprevio">
+    <w:name w:val="HTML Preformatted"/>
+    <w:basedOn w:val="Normal"/>
+    <w:link w:val="HTMLconformatoprevioCar"/>
+    <w:uiPriority w:val="99"/>
+    <w:semiHidden/>
+    <w:unhideWhenUsed/>
+    <w:rsid w:val="005D5190"/>
+    <w:pPr>
+      <w:tabs>
+        <w:tab w:val="left" w:pos="916"/>
+        <w:tab w:val="left" w:pos="1832"/>
+        <w:tab w:val="left" w:pos="2748"/>
+        <w:tab w:val="left" w:pos="3664"/>
+        <w:tab w:val="left" w:pos="4580"/>
+        <w:tab w:val="left" w:pos="5496"/>
+        <w:tab w:val="left" w:pos="6412"/>
+        <w:tab w:val="left" w:pos="7328"/>
+        <w:tab w:val="left" w:pos="8244"/>
+        <w:tab w:val="left" w:pos="9160"/>
+        <w:tab w:val="left" w:pos="10076"/>
+        <w:tab w:val="left" w:pos="10992"/>
+        <w:tab w:val="left" w:pos="11908"/>
+        <w:tab w:val="left" w:pos="12824"/>
+        <w:tab w:val="left" w:pos="13740"/>
+        <w:tab w:val="left" w:pos="14656"/>
+      </w:tabs>
+      <w:spacing w:after="0" w:line="240" w:lineRule="auto"/>
+    </w:pPr>
+    <w:rPr>
+      <w:rFonts w:ascii="Courier New" w:eastAsia="Times New Roman" w:hAnsi="Courier New" w:cs="Courier New"/>
+      <w:sz w:val="20"/>
+      <w:szCs w:val="20"/>
+      <w:lang w:eastAsia="es-MX"/>
+    </w:rPr>
+  </w:style>
+  <w:style w:type="character" w:customStyle="1" w:styleId="HTMLconformatoprevioCar">
+    <w:name w:val="HTML con formato previo Car"/>
+    <w:basedOn w:val="Fuentedeprrafopredeter"/>
+    <w:link w:val="HTMLconformatoprevio"/>
+    <w:uiPriority w:val="99"/>
+    <w:semiHidden/>
+    <w:rsid w:val="005D5190"/>
+    <w:rPr>
+      <w:rFonts w:ascii="Courier New" w:eastAsia="Times New Roman" w:hAnsi="Courier New" w:cs="Courier New"/>
+      <w:sz w:val="20"/>
+      <w:szCs w:val="20"/>
+      <w:lang w:eastAsia="es-MX"/>
+    </w:rPr>
+  </w:style>
+  <w:style w:type="character" w:customStyle="1" w:styleId="pln">
+    <w:name w:val="pln"/>
+    <w:basedOn w:val="Fuentedeprrafopredeter"/>
+    <w:rsid w:val="005D5190"/>
+  </w:style>
+  <w:style w:type="character" w:customStyle="1" w:styleId="pun">
+    <w:name w:val="pun"/>
+    <w:basedOn w:val="Fuentedeprrafopredeter"/>
+    <w:rsid w:val="005D5190"/>
+  </w:style>
 </w:styles>
 </file>
 

</xml_diff>